<commit_message>
urs has been updated
</commit_message>
<xml_diff>
--- a/URS/URS.docx
+++ b/URS/URS.docx
@@ -38,8 +38,6 @@
             </w:rPr>
             <w:t>8</w:t>
           </w:r>
-          <w:bookmarkStart w:id="0" w:name="_GoBack"/>
-          <w:bookmarkEnd w:id="0"/>
           <w:r>
             <w:rPr>
               <w:sz w:val="36"/>
@@ -64,7 +62,7 @@
             <mc:AlternateContent>
               <mc:Choice Requires="wps">
                 <w:drawing>
-                  <wp:anchor distT="0" distB="0" distL="114300" distR="114300" simplePos="0" relativeHeight="251657216" behindDoc="0" locked="0" layoutInCell="1" allowOverlap="1" wp14:anchorId="08FAF0A5" wp14:editId="4E05349C">
+                  <wp:anchor distT="0" distB="0" distL="114300" distR="114300" simplePos="0" relativeHeight="251657216" behindDoc="0" locked="0" layoutInCell="1" allowOverlap="1" wp14:anchorId="08FAF0A5" wp14:editId="2986AB70">
                     <wp:simplePos x="0" y="0"/>
                     <wp:positionH relativeFrom="page">
                       <wp:posOffset>228600</wp:posOffset>
@@ -129,7 +127,7 @@
                                   <w:tblLook w:val="04A0" w:firstRow="1" w:lastRow="0" w:firstColumn="1" w:lastColumn="0" w:noHBand="0" w:noVBand="1"/>
                                 </w:tblPr>
                                 <w:tblGrid>
-                                  <w:gridCol w:w="5633"/>
+                                  <w:gridCol w:w="6150"/>
                                   <w:gridCol w:w="1948"/>
                                 </w:tblGrid>
                                 <w:tr>
@@ -150,10 +148,10 @@
                                           <w:noProof/>
                                         </w:rPr>
                                         <w:drawing>
-                                          <wp:inline distT="0" distB="0" distL="0" distR="0" wp14:anchorId="7AAF7D5E" wp14:editId="07BF3DC1">
-                                            <wp:extent cx="3064510" cy="3213496"/>
-                                            <wp:effectExtent l="0" t="0" r="2540" b="6350"/>
-                                            <wp:docPr id="139" name="Picture 139" descr="A picture of a winding road and trees" title="Road"/>
+                                          <wp:inline distT="0" distB="0" distL="0" distR="0" wp14:anchorId="70FDC89C" wp14:editId="07B751AD">
+                                            <wp:extent cx="3444240" cy="3034665"/>
+                                            <wp:effectExtent l="0" t="0" r="3810" b="0"/>
+                                            <wp:docPr id="3" name="Picture 3" descr="A picture containing person, clothing&#10;&#10;Description automatically generated"/>
                                             <wp:cNvGraphicFramePr>
                                               <a:graphicFrameLocks xmlns:a="http://schemas.openxmlformats.org/drawingml/2006/main" noChangeAspect="1"/>
                                             </wp:cNvGraphicFramePr>
@@ -161,11 +159,11 @@
                                               <a:graphicData uri="http://schemas.openxmlformats.org/drawingml/2006/picture">
                                                 <pic:pic xmlns:pic="http://schemas.openxmlformats.org/drawingml/2006/picture">
                                                   <pic:nvPicPr>
-                                                    <pic:cNvPr id="2" name="tree crop.jpg"/>
+                                                    <pic:cNvPr id="3" name="images.jpg"/>
                                                     <pic:cNvPicPr/>
                                                   </pic:nvPicPr>
                                                   <pic:blipFill>
-                                                    <a:blip r:embed="rId7" cstate="print">
+                                                    <a:blip r:embed="rId7">
                                                       <a:extLst>
                                                         <a:ext uri="{28A0092B-C50C-407E-A947-70E740481C1C}">
                                                           <a14:useLocalDpi xmlns:a14="http://schemas.microsoft.com/office/drawing/2010/main" val="0"/>
@@ -179,7 +177,7 @@
                                                   <pic:spPr>
                                                     <a:xfrm>
                                                       <a:off x="0" y="0"/>
-                                                      <a:ext cx="3065714" cy="3214758"/>
+                                                      <a:ext cx="3444240" cy="3034665"/>
                                                     </a:xfrm>
                                                     <a:prstGeom prst="rect">
                                                       <a:avLst/>
@@ -447,7 +445,7 @@
                             <w:tblLook w:val="04A0" w:firstRow="1" w:lastRow="0" w:firstColumn="1" w:lastColumn="0" w:noHBand="0" w:noVBand="1"/>
                           </w:tblPr>
                           <w:tblGrid>
-                            <w:gridCol w:w="5633"/>
+                            <w:gridCol w:w="6150"/>
                             <w:gridCol w:w="1948"/>
                           </w:tblGrid>
                           <w:tr>
@@ -468,10 +466,10 @@
                                     <w:noProof/>
                                   </w:rPr>
                                   <w:drawing>
-                                    <wp:inline distT="0" distB="0" distL="0" distR="0" wp14:anchorId="7AAF7D5E" wp14:editId="07BF3DC1">
-                                      <wp:extent cx="3064510" cy="3213496"/>
-                                      <wp:effectExtent l="0" t="0" r="2540" b="6350"/>
-                                      <wp:docPr id="139" name="Picture 139" descr="A picture of a winding road and trees" title="Road"/>
+                                    <wp:inline distT="0" distB="0" distL="0" distR="0" wp14:anchorId="70FDC89C" wp14:editId="07B751AD">
+                                      <wp:extent cx="3444240" cy="3034665"/>
+                                      <wp:effectExtent l="0" t="0" r="3810" b="0"/>
+                                      <wp:docPr id="3" name="Picture 3" descr="A picture containing person, clothing&#10;&#10;Description automatically generated"/>
                                       <wp:cNvGraphicFramePr>
                                         <a:graphicFrameLocks xmlns:a="http://schemas.openxmlformats.org/drawingml/2006/main" noChangeAspect="1"/>
                                       </wp:cNvGraphicFramePr>
@@ -479,11 +477,11 @@
                                         <a:graphicData uri="http://schemas.openxmlformats.org/drawingml/2006/picture">
                                           <pic:pic xmlns:pic="http://schemas.openxmlformats.org/drawingml/2006/picture">
                                             <pic:nvPicPr>
-                                              <pic:cNvPr id="2" name="tree crop.jpg"/>
+                                              <pic:cNvPr id="3" name="images.jpg"/>
                                               <pic:cNvPicPr/>
                                             </pic:nvPicPr>
                                             <pic:blipFill>
-                                              <a:blip r:embed="rId7" cstate="print">
+                                              <a:blip r:embed="rId7">
                                                 <a:extLst>
                                                   <a:ext uri="{28A0092B-C50C-407E-A947-70E740481C1C}">
                                                     <a14:useLocalDpi xmlns:a14="http://schemas.microsoft.com/office/drawing/2010/main" val="0"/>
@@ -497,7 +495,7 @@
                                             <pic:spPr>
                                               <a:xfrm>
                                                 <a:off x="0" y="0"/>
-                                                <a:ext cx="3065714" cy="3214758"/>
+                                                <a:ext cx="3444240" cy="3034665"/>
                                               </a:xfrm>
                                               <a:prstGeom prst="rect">
                                                 <a:avLst/>
@@ -790,7 +788,9 @@
               <w:tab w:val="right" w:leader="dot" w:pos="9350"/>
             </w:tabs>
             <w:rPr>
+              <w:rFonts w:asciiTheme="minorHAnsi" w:eastAsiaTheme="minorEastAsia" w:hAnsiTheme="minorHAnsi" w:cstheme="minorBidi"/>
               <w:noProof/>
+              <w:lang w:val="en-NL" w:eastAsia="en-NL"/>
             </w:rPr>
           </w:pPr>
           <w:r>
@@ -802,12 +802,82 @@
           <w:r>
             <w:fldChar w:fldCharType="separate"/>
           </w:r>
-          <w:hyperlink w:anchor="_Toc9942199" w:history="1">
+          <w:hyperlink w:anchor="_Toc9942839" w:history="1">
             <w:r>
               <w:rPr>
                 <w:rStyle w:val="Hyperlink"/>
                 <w:noProof/>
               </w:rPr>
+              <w:t>User case Diagram</w:t>
+            </w:r>
+            <w:r>
+              <w:rPr>
+                <w:noProof/>
+                <w:webHidden/>
+              </w:rPr>
+              <w:tab/>
+            </w:r>
+            <w:r>
+              <w:rPr>
+                <w:noProof/>
+                <w:webHidden/>
+              </w:rPr>
+              <w:fldChar w:fldCharType="begin"/>
+            </w:r>
+            <w:r>
+              <w:rPr>
+                <w:noProof/>
+                <w:webHidden/>
+              </w:rPr>
+              <w:instrText xml:space="preserve"> PAGEREF _Toc9942839 \h </w:instrText>
+            </w:r>
+            <w:r>
+              <w:rPr>
+                <w:noProof/>
+                <w:webHidden/>
+              </w:rPr>
+            </w:r>
+            <w:r>
+              <w:rPr>
+                <w:noProof/>
+                <w:webHidden/>
+              </w:rPr>
+              <w:fldChar w:fldCharType="separate"/>
+            </w:r>
+            <w:r>
+              <w:rPr>
+                <w:noProof/>
+                <w:webHidden/>
+              </w:rPr>
+              <w:t>2</w:t>
+            </w:r>
+            <w:r>
+              <w:rPr>
+                <w:noProof/>
+                <w:webHidden/>
+              </w:rPr>
+              <w:fldChar w:fldCharType="end"/>
+            </w:r>
+          </w:hyperlink>
+        </w:p>
+        <w:p>
+          <w:pPr>
+            <w:pStyle w:val="TOC1"/>
+            <w:tabs>
+              <w:tab w:val="right" w:leader="dot" w:pos="9350"/>
+            </w:tabs>
+            <w:rPr>
+              <w:rFonts w:asciiTheme="minorHAnsi" w:eastAsiaTheme="minorEastAsia" w:hAnsiTheme="minorHAnsi" w:cstheme="minorBidi"/>
+              <w:noProof/>
+              <w:lang w:val="en-NL" w:eastAsia="en-NL"/>
+            </w:rPr>
+          </w:pPr>
+          <w:hyperlink w:anchor="_Toc9942840" w:history="1">
+            <w:r>
+              <w:rPr>
+                <w:rStyle w:val="Hyperlink"/>
+                <w:noProof/>
+              </w:rPr>
               <w:t>User Requirement Specification</w:t>
             </w:r>
             <w:r>
@@ -829,7 +899,7 @@
                 <w:noProof/>
                 <w:webHidden/>
               </w:rPr>
-              <w:instrText xml:space="preserve"> PAGEREF _Toc9942199 \h </w:instrText>
+              <w:instrText xml:space="preserve"> PAGEREF _Toc9942840 \h </w:instrText>
             </w:r>
             <w:r>
               <w:rPr>
@@ -867,10 +937,12 @@
               <w:tab w:val="right" w:leader="dot" w:pos="9350"/>
             </w:tabs>
             <w:rPr>
+              <w:rFonts w:asciiTheme="minorHAnsi" w:eastAsiaTheme="minorEastAsia" w:hAnsiTheme="minorHAnsi" w:cstheme="minorBidi"/>
               <w:noProof/>
+              <w:lang w:val="en-NL" w:eastAsia="en-NL"/>
             </w:rPr>
           </w:pPr>
-          <w:hyperlink w:anchor="_Toc9942200" w:history="1">
+          <w:hyperlink w:anchor="_Toc9942841" w:history="1">
             <w:r>
               <w:rPr>
                 <w:rStyle w:val="Hyperlink"/>
@@ -897,7 +969,7 @@
                 <w:noProof/>
                 <w:webHidden/>
               </w:rPr>
-              <w:instrText xml:space="preserve"> PAGEREF _Toc9942200 \h </w:instrText>
+              <w:instrText xml:space="preserve"> PAGEREF _Toc9942841 \h </w:instrText>
             </w:r>
             <w:r>
               <w:rPr>
@@ -935,10 +1007,12 @@
               <w:tab w:val="right" w:leader="dot" w:pos="9350"/>
             </w:tabs>
             <w:rPr>
+              <w:rFonts w:asciiTheme="minorHAnsi" w:eastAsiaTheme="minorEastAsia" w:hAnsiTheme="minorHAnsi" w:cstheme="minorBidi"/>
               <w:noProof/>
+              <w:lang w:val="en-NL" w:eastAsia="en-NL"/>
             </w:rPr>
           </w:pPr>
-          <w:hyperlink w:anchor="_Toc9942201" w:history="1">
+          <w:hyperlink w:anchor="_Toc9942842" w:history="1">
             <w:r>
               <w:rPr>
                 <w:rStyle w:val="Hyperlink"/>
@@ -965,7 +1039,7 @@
                 <w:noProof/>
                 <w:webHidden/>
               </w:rPr>
-              <w:instrText xml:space="preserve"> PAGEREF _Toc9942201 \h </w:instrText>
+              <w:instrText xml:space="preserve"> PAGEREF _Toc9942842 \h </w:instrText>
             </w:r>
             <w:r>
               <w:rPr>
@@ -985,7 +1059,7 @@
                 <w:noProof/>
                 <w:webHidden/>
               </w:rPr>
-              <w:t>2</w:t>
+              <w:t>3</w:t>
             </w:r>
             <w:r>
               <w:rPr>
@@ -1003,10 +1077,12 @@
               <w:tab w:val="right" w:leader="dot" w:pos="9350"/>
             </w:tabs>
             <w:rPr>
+              <w:rFonts w:asciiTheme="minorHAnsi" w:eastAsiaTheme="minorEastAsia" w:hAnsiTheme="minorHAnsi" w:cstheme="minorBidi"/>
               <w:noProof/>
+              <w:lang w:val="en-NL" w:eastAsia="en-NL"/>
             </w:rPr>
           </w:pPr>
-          <w:hyperlink w:anchor="_Toc9942202" w:history="1">
+          <w:hyperlink w:anchor="_Toc9942843" w:history="1">
             <w:r>
               <w:rPr>
                 <w:rStyle w:val="Hyperlink"/>
@@ -1033,7 +1109,7 @@
                 <w:noProof/>
                 <w:webHidden/>
               </w:rPr>
-              <w:instrText xml:space="preserve"> PAGEREF _Toc9942202 \h </w:instrText>
+              <w:instrText xml:space="preserve"> PAGEREF _Toc9942843 \h </w:instrText>
             </w:r>
             <w:r>
               <w:rPr>
@@ -1053,7 +1129,7 @@
                 <w:noProof/>
                 <w:webHidden/>
               </w:rPr>
-              <w:t>3</w:t>
+              <w:t>4</w:t>
             </w:r>
             <w:r>
               <w:rPr>
@@ -1071,10 +1147,12 @@
               <w:tab w:val="right" w:leader="dot" w:pos="9350"/>
             </w:tabs>
             <w:rPr>
+              <w:rFonts w:asciiTheme="minorHAnsi" w:eastAsiaTheme="minorEastAsia" w:hAnsiTheme="minorHAnsi" w:cstheme="minorBidi"/>
               <w:noProof/>
+              <w:lang w:val="en-NL" w:eastAsia="en-NL"/>
             </w:rPr>
           </w:pPr>
-          <w:hyperlink w:anchor="_Toc9942203" w:history="1">
+          <w:hyperlink w:anchor="_Toc9942844" w:history="1">
             <w:r>
               <w:rPr>
                 <w:rStyle w:val="Hyperlink"/>
@@ -1101,7 +1179,7 @@
                 <w:noProof/>
                 <w:webHidden/>
               </w:rPr>
-              <w:instrText xml:space="preserve"> PAGEREF _Toc9942203 \h </w:instrText>
+              <w:instrText xml:space="preserve"> PAGEREF _Toc9942844 \h </w:instrText>
             </w:r>
             <w:r>
               <w:rPr>
@@ -1139,10 +1217,12 @@
               <w:tab w:val="right" w:leader="dot" w:pos="9350"/>
             </w:tabs>
             <w:rPr>
+              <w:rFonts w:asciiTheme="minorHAnsi" w:eastAsiaTheme="minorEastAsia" w:hAnsiTheme="minorHAnsi" w:cstheme="minorBidi"/>
               <w:noProof/>
+              <w:lang w:val="en-NL" w:eastAsia="en-NL"/>
             </w:rPr>
           </w:pPr>
-          <w:hyperlink w:anchor="_Toc9942204" w:history="1">
+          <w:hyperlink w:anchor="_Toc9942845" w:history="1">
             <w:r>
               <w:rPr>
                 <w:rStyle w:val="Hyperlink"/>
@@ -1169,7 +1249,7 @@
                 <w:noProof/>
                 <w:webHidden/>
               </w:rPr>
-              <w:instrText xml:space="preserve"> PAGEREF _Toc9942204 \h </w:instrText>
+              <w:instrText xml:space="preserve"> PAGEREF _Toc9942845 \h </w:instrText>
             </w:r>
             <w:r>
               <w:rPr>
@@ -1189,7 +1269,7 @@
                 <w:noProof/>
                 <w:webHidden/>
               </w:rPr>
-              <w:t>4</w:t>
+              <w:t>5</w:t>
             </w:r>
             <w:r>
               <w:rPr>
@@ -1207,10 +1287,12 @@
               <w:tab w:val="right" w:leader="dot" w:pos="9350"/>
             </w:tabs>
             <w:rPr>
+              <w:rFonts w:asciiTheme="minorHAnsi" w:eastAsiaTheme="minorEastAsia" w:hAnsiTheme="minorHAnsi" w:cstheme="minorBidi"/>
               <w:noProof/>
+              <w:lang w:val="en-NL" w:eastAsia="en-NL"/>
             </w:rPr>
           </w:pPr>
-          <w:hyperlink w:anchor="_Toc9942205" w:history="1">
+          <w:hyperlink w:anchor="_Toc9942846" w:history="1">
             <w:r>
               <w:rPr>
                 <w:rStyle w:val="Hyperlink"/>
@@ -1237,7 +1319,7 @@
                 <w:noProof/>
                 <w:webHidden/>
               </w:rPr>
-              <w:instrText xml:space="preserve"> PAGEREF _Toc9942205 \h </w:instrText>
+              <w:instrText xml:space="preserve"> PAGEREF _Toc9942846 \h </w:instrText>
             </w:r>
             <w:r>
               <w:rPr>
@@ -1303,7 +1385,85 @@
         <w:lastRenderedPageBreak/>
         <w:t xml:space="preserve"> </w:t>
       </w:r>
-      <w:bookmarkStart w:id="1" w:name="_Toc9942199"/>
+      <w:bookmarkStart w:id="0" w:name="_Toc9942839"/>
+      <w:r>
+        <w:t>User case Diagram</w:t>
+      </w:r>
+      <w:bookmarkEnd w:id="0"/>
+    </w:p>
+    <w:p>
+      <w:pPr>
+        <w:rPr>
+          <w:lang w:val="en-US"/>
+        </w:rPr>
+      </w:pPr>
+      <w:r>
+        <w:rPr>
+          <w:lang w:val="en-US"/>
+        </w:rPr>
+        <w:t xml:space="preserve">                   </w:t>
+      </w:r>
+      <w:r>
+        <w:rPr>
+          <w:noProof/>
+          <w:lang w:val="en-US"/>
+        </w:rPr>
+        <w:drawing>
+          <wp:inline distT="0" distB="0" distL="0" distR="0" wp14:anchorId="5E2678EF" wp14:editId="41F0B2E4">
+            <wp:extent cx="5943600" cy="4147820"/>
+            <wp:effectExtent l="0" t="0" r="0" b="5080"/>
+            <wp:docPr id="1" name="Picture 1" descr="A close up of a map&#10;&#10;Description automatically generated"/>
+            <wp:cNvGraphicFramePr>
+              <a:graphicFrameLocks xmlns:a="http://schemas.openxmlformats.org/drawingml/2006/main" noChangeAspect="1"/>
+            </wp:cNvGraphicFramePr>
+            <a:graphic xmlns:a="http://schemas.openxmlformats.org/drawingml/2006/main">
+              <a:graphicData uri="http://schemas.openxmlformats.org/drawingml/2006/picture">
+                <pic:pic xmlns:pic="http://schemas.openxmlformats.org/drawingml/2006/picture">
+                  <pic:nvPicPr>
+                    <pic:cNvPr id="1" name="usecase.png"/>
+                    <pic:cNvPicPr/>
+                  </pic:nvPicPr>
+                  <pic:blipFill>
+                    <a:blip r:embed="rId8">
+                      <a:extLst>
+                        <a:ext uri="{28A0092B-C50C-407E-A947-70E740481C1C}">
+                          <a14:useLocalDpi xmlns:a14="http://schemas.microsoft.com/office/drawing/2010/main" val="0"/>
+                        </a:ext>
+                      </a:extLst>
+                    </a:blip>
+                    <a:stretch>
+                      <a:fillRect/>
+                    </a:stretch>
+                  </pic:blipFill>
+                  <pic:spPr>
+                    <a:xfrm>
+                      <a:off x="0" y="0"/>
+                      <a:ext cx="5943600" cy="4147820"/>
+                    </a:xfrm>
+                    <a:prstGeom prst="rect">
+                      <a:avLst/>
+                    </a:prstGeom>
+                  </pic:spPr>
+                </pic:pic>
+              </a:graphicData>
+            </a:graphic>
+          </wp:inline>
+        </w:drawing>
+      </w:r>
+    </w:p>
+    <w:p/>
+    <w:p>
+      <w:pPr>
+        <w:rPr>
+          <w:lang w:val="en-US"/>
+        </w:rPr>
+      </w:pPr>
+    </w:p>
+    <w:p>
+      <w:pPr>
+        <w:pStyle w:val="Heading1"/>
+      </w:pPr>
+      <w:bookmarkStart w:id="1" w:name="_Toc9942840"/>
       <w:r>
         <w:t>User Requirement Specification</w:t>
       </w:r>
@@ -1321,7 +1481,7 @@
       <w:pPr>
         <w:pStyle w:val="Heading2"/>
       </w:pPr>
-      <w:bookmarkStart w:id="2" w:name="_Toc9942200"/>
+      <w:bookmarkStart w:id="2" w:name="_Toc9942841"/>
       <w:r>
         <w:t>I)</w:t>
       </w:r>
@@ -1532,6 +1692,7 @@
                 <w:sz w:val="28"/>
                 <w:szCs w:val="28"/>
               </w:rPr>
+              <w:lastRenderedPageBreak/>
               <w:t>2. System   displays crossing to the canvas</w:t>
             </w:r>
           </w:p>
@@ -1800,7 +1961,7 @@
       <w:pPr>
         <w:pStyle w:val="Heading2"/>
       </w:pPr>
-      <w:bookmarkStart w:id="3" w:name="_Toc9942201"/>
+      <w:bookmarkStart w:id="3" w:name="_Toc9942842"/>
       <w:r>
         <w:t>II)    Use case 2:  Starting the simulation</w:t>
       </w:r>
@@ -2259,8 +2420,9 @@
       <w:pPr>
         <w:pStyle w:val="Heading2"/>
       </w:pPr>
-      <w:bookmarkStart w:id="4" w:name="_Toc9942202"/>
-      <w:r>
+      <w:bookmarkStart w:id="4" w:name="_Toc9942843"/>
+      <w:r>
+        <w:lastRenderedPageBreak/>
         <w:t>III)</w:t>
       </w:r>
       <w:r>
@@ -2786,7 +2948,6 @@
           <w:sz w:val="28"/>
           <w:szCs w:val="28"/>
         </w:rPr>
-        <w:lastRenderedPageBreak/>
         <w:tab/>
       </w:r>
       <w:r>
@@ -2927,7 +3088,7 @@
       <w:pPr>
         <w:pStyle w:val="Heading2"/>
       </w:pPr>
-      <w:bookmarkStart w:id="5" w:name="_Toc9942203"/>
+      <w:bookmarkStart w:id="5" w:name="_Toc9942844"/>
       <w:proofErr w:type="gramStart"/>
       <w:r>
         <w:t>IV</w:t>
@@ -3048,6 +3209,7 @@
           <w:sz w:val="28"/>
           <w:szCs w:val="28"/>
         </w:rPr>
+        <w:lastRenderedPageBreak/>
         <w:t xml:space="preserve">             1.User clicks the save button</w:t>
       </w:r>
     </w:p>
@@ -3140,7 +3302,7 @@
       <w:pPr>
         <w:pStyle w:val="Heading2"/>
       </w:pPr>
-      <w:bookmarkStart w:id="6" w:name="_Toc9942204"/>
+      <w:bookmarkStart w:id="6" w:name="_Toc9942845"/>
       <w:r>
         <w:t>V)</w:t>
       </w:r>
@@ -3441,9 +3603,8 @@
       <w:pPr>
         <w:pStyle w:val="Heading2"/>
       </w:pPr>
-      <w:bookmarkStart w:id="7" w:name="_Toc9942205"/>
-      <w:r>
-        <w:lastRenderedPageBreak/>
+      <w:bookmarkStart w:id="7" w:name="_Toc9942846"/>
+      <w:r>
         <w:t xml:space="preserve">VI) </w:t>
       </w:r>
       <w:r>
@@ -5639,7 +5800,7 @@
 </file>
 
 <file path=customXml/itemProps2.xml><?xml version="1.0" encoding="utf-8"?>
-<ds:datastoreItem xmlns:ds="http://schemas.openxmlformats.org/officeDocument/2006/customXml" ds:itemID="{EC68D2A5-2A08-4CD1-9802-D5BC29FBD7E2}">
+<ds:datastoreItem xmlns:ds="http://schemas.openxmlformats.org/officeDocument/2006/customXml" ds:itemID="{DB17DDAB-5EE2-4E3D-BD90-BD102603EC57}">
   <ds:schemaRefs>
     <ds:schemaRef ds:uri="http://schemas.openxmlformats.org/officeDocument/2006/bibliography"/>
   </ds:schemaRefs>

</xml_diff>